<commit_message>
Attach cover letter from now on! (default web job)； James edited；small changes
修改紀錄前後版對照:
https://drive.google.com/drive/folders/1Kr_XTF2rEM5NXUhQlXUt3-c4olBxMb-o?usp=sharing

James edited, focus on :
Numbers 10 and below are spelled out (以文字拼出數字)
修正文字讓語意精準
- [Summary of Qualification] 開頭Familiar不是動詞, 修改成動詞並讓其他行不重複
- [Leadership]  "總部" 的這個詞, Head-quarter有它的原意，改為使用corporation main office/main company/main corporation。
- [Leadership]  我是"一個球員"就好，不需要寫"一個熱血的球員"。以及優化最後一行。

With suggestions, but decide to the combination by myself :
- [Summary of Qualification]  Loyal and collegial;  原本是Loyal and "easy-going"
我查了easy-going與collegial，(感覺應該是一個比較拘謹一點點?) 沒有再向James發問，決定都保留~
- [Experience & A..]   problems/anomalies 來取代我原本的bugs；我去某大公司的求職內容搜尋bug, 的確他們沒用這個字而是issues
；因此我選擇使用issues。

small changes :
- [Skills - Tools] change "Bugzilla" to "Jira"
</commit_message>
<xml_diff>
--- a/QA_resume_Jill_Niu.docx
+++ b/QA_resume_Jill_Niu.docx
@@ -223,7 +223,22 @@
           <w:rFonts w:cstheme="minorHAnsi"/>
           <w:sz w:val="22"/>
         </w:rPr>
-        <w:t>5 year</w:t>
+        <w:t>Five</w:t>
+      </w:r>
+      <w:r>
+        <w:rPr>
+          <w:rFonts w:cstheme="minorHAnsi"/>
+          <w:sz w:val="22"/>
+        </w:rPr>
+        <w:t xml:space="preserve"> </w:t>
+      </w:r>
+      <w:proofErr w:type="spellStart"/>
+      <w:r>
+        <w:rPr>
+          <w:rFonts w:cstheme="minorHAnsi"/>
+          <w:sz w:val="22"/>
+        </w:rPr>
+        <w:t>year</w:t>
       </w:r>
       <w:r>
         <w:rPr>
@@ -244,7 +259,22 @@
           <w:rFonts w:cstheme="minorHAnsi"/>
           <w:sz w:val="22"/>
         </w:rPr>
-        <w:t>of</w:t>
+        <w:t>experience</w:t>
+      </w:r>
+      <w:proofErr w:type="spellEnd"/>
+      <w:r>
+        <w:rPr>
+          <w:rFonts w:cstheme="minorHAnsi"/>
+          <w:sz w:val="22"/>
+        </w:rPr>
+        <w:t xml:space="preserve"> in</w:t>
+      </w:r>
+      <w:r>
+        <w:rPr>
+          <w:rFonts w:cstheme="minorHAnsi"/>
+          <w:sz w:val="22"/>
+        </w:rPr>
+        <w:t xml:space="preserve"> quality assurance</w:t>
       </w:r>
       <w:r>
         <w:rPr>
@@ -258,14 +288,21 @@
           <w:rFonts w:cstheme="minorHAnsi"/>
           <w:sz w:val="22"/>
         </w:rPr>
-        <w:t>experience in</w:t>
-      </w:r>
-      <w:r>
-        <w:rPr>
-          <w:rFonts w:cstheme="minorHAnsi"/>
-          <w:sz w:val="22"/>
-        </w:rPr>
-        <w:t xml:space="preserve"> quality assurance</w:t>
+        <w:t>(</w:t>
+      </w:r>
+      <w:r>
+        <w:rPr>
+          <w:rFonts w:cstheme="minorHAnsi"/>
+          <w:sz w:val="22"/>
+        </w:rPr>
+        <w:t>QA</w:t>
+      </w:r>
+      <w:r>
+        <w:rPr>
+          <w:rFonts w:cstheme="minorHAnsi"/>
+          <w:sz w:val="22"/>
+        </w:rPr>
+        <w:t>);</w:t>
       </w:r>
       <w:r>
         <w:rPr>
@@ -279,35 +316,14 @@
           <w:rFonts w:cstheme="minorHAnsi"/>
           <w:sz w:val="22"/>
         </w:rPr>
-        <w:t>(</w:t>
-      </w:r>
-      <w:r>
-        <w:rPr>
-          <w:rFonts w:cstheme="minorHAnsi"/>
-          <w:sz w:val="22"/>
-        </w:rPr>
-        <w:t>QA</w:t>
-      </w:r>
-      <w:r>
-        <w:rPr>
-          <w:rFonts w:cstheme="minorHAnsi"/>
-          <w:sz w:val="22"/>
-        </w:rPr>
-        <w:t>);</w:t>
-      </w:r>
-      <w:r>
-        <w:rPr>
-          <w:rFonts w:cstheme="minorHAnsi"/>
-          <w:sz w:val="22"/>
-        </w:rPr>
-        <w:t xml:space="preserve"> </w:t>
-      </w:r>
-      <w:r>
-        <w:rPr>
-          <w:rFonts w:cstheme="minorHAnsi"/>
-          <w:sz w:val="22"/>
-        </w:rPr>
-        <w:t xml:space="preserve">experienced </w:t>
+        <w:t>skill</w:t>
+      </w:r>
+      <w:r>
+        <w:rPr>
+          <w:rFonts w:cstheme="minorHAnsi"/>
+          <w:sz w:val="22"/>
+        </w:rPr>
+        <w:t xml:space="preserve">ed </w:t>
       </w:r>
       <w:r>
         <w:rPr>
@@ -631,14 +647,14 @@
           <w:rFonts w:cstheme="minorHAnsi"/>
           <w:sz w:val="22"/>
         </w:rPr>
-        <w:t>A</w:t>
-      </w:r>
-      <w:r>
-        <w:rPr>
-          <w:rFonts w:cstheme="minorHAnsi"/>
-          <w:sz w:val="22"/>
-        </w:rPr>
-        <w:t xml:space="preserve"> detailed-oriented</w:t>
+        <w:t>D</w:t>
+      </w:r>
+      <w:r>
+        <w:rPr>
+          <w:rFonts w:cstheme="minorHAnsi"/>
+          <w:sz w:val="22"/>
+        </w:rPr>
+        <w:t>etailed-oriented</w:t>
       </w:r>
       <w:r>
         <w:rPr>
@@ -681,7 +697,14 @@
           <w:rFonts w:cstheme="minorHAnsi"/>
           <w:sz w:val="22"/>
         </w:rPr>
-        <w:t>coordinated among teams and developers</w:t>
+        <w:t>effectively with other</w:t>
+      </w:r>
+      <w:r>
+        <w:rPr>
+          <w:rFonts w:cstheme="minorHAnsi"/>
+          <w:sz w:val="22"/>
+        </w:rPr>
+        <w:t xml:space="preserve"> teams and developers</w:t>
       </w:r>
       <w:r>
         <w:rPr>
@@ -710,7 +733,15 @@
           <w:sz w:val="22"/>
           <w:szCs w:val="20"/>
         </w:rPr>
-        <w:t>Familiar with</w:t>
+        <w:t>Experienced</w:t>
+      </w:r>
+      <w:r>
+        <w:rPr>
+          <w:rFonts w:cstheme="minorHAnsi"/>
+          <w:sz w:val="22"/>
+          <w:szCs w:val="20"/>
+        </w:rPr>
+        <w:t xml:space="preserve"> with</w:t>
       </w:r>
       <w:r>
         <w:rPr>
@@ -786,14 +817,21 @@
           <w:rFonts w:cstheme="minorHAnsi"/>
           <w:sz w:val="22"/>
         </w:rPr>
-        <w:t xml:space="preserve"> and</w:t>
-      </w:r>
-      <w:r>
-        <w:rPr>
-          <w:rFonts w:cstheme="minorHAnsi"/>
-          <w:sz w:val="22"/>
-        </w:rPr>
-        <w:t xml:space="preserve"> easy-going</w:t>
+        <w:t xml:space="preserve">, </w:t>
+      </w:r>
+      <w:r>
+        <w:rPr>
+          <w:rFonts w:cstheme="minorHAnsi"/>
+          <w:sz w:val="22"/>
+        </w:rPr>
+        <w:t>collegial</w:t>
+      </w:r>
+      <w:r>
+        <w:rPr>
+          <w:rFonts w:cstheme="minorHAnsi"/>
+          <w:sz w:val="22"/>
+        </w:rPr>
+        <w:t>, and easy-going</w:t>
       </w:r>
       <w:r>
         <w:rPr>
@@ -807,7 +845,14 @@
           <w:rFonts w:cstheme="minorHAnsi"/>
           <w:sz w:val="22"/>
         </w:rPr>
-        <w:t xml:space="preserve">passionate </w:t>
+        <w:t>open</w:t>
+      </w:r>
+      <w:r>
+        <w:rPr>
+          <w:rFonts w:cstheme="minorHAnsi"/>
+          <w:sz w:val="22"/>
+        </w:rPr>
+        <w:t xml:space="preserve"> </w:t>
       </w:r>
       <w:r>
         <w:rPr>
@@ -871,7 +916,7 @@
           <w:rFonts w:cstheme="minorHAnsi"/>
           <w:sz w:val="22"/>
         </w:rPr>
-        <w:t>as a down-to-earth teamwork player</w:t>
+        <w:t>as a teamwork player</w:t>
       </w:r>
       <w:r>
         <w:rPr>
@@ -1119,7 +1164,15 @@
           <w:sz w:val="22"/>
           <w:szCs w:val="20"/>
         </w:rPr>
-        <w:t>, Bugzilla</w:t>
+        <w:t xml:space="preserve">, </w:t>
+      </w:r>
+      <w:r>
+        <w:rPr>
+          <w:rFonts w:cstheme="minorHAnsi"/>
+          <w:sz w:val="22"/>
+          <w:szCs w:val="20"/>
+        </w:rPr>
+        <w:t>Jira</w:t>
       </w:r>
     </w:p>
     <w:p>
@@ -1583,7 +1636,7 @@
           <w:rFonts w:cstheme="minorHAnsi"/>
           <w:sz w:val="22"/>
         </w:rPr>
-        <w:t>1</w:t>
+        <w:t>Fir</w:t>
       </w:r>
       <w:r>
         <w:rPr>
@@ -2061,7 +2114,7 @@
                 <w:sz w:val="22"/>
                 <w:lang w:val="en-CA"/>
               </w:rPr>
-              <w:t>every sprint.</w:t>
+              <w:t xml:space="preserve">every sprint. </w:t>
             </w:r>
             <w:r>
               <w:rPr>
@@ -2069,17 +2122,15 @@
                 <w:sz w:val="22"/>
                 <w:lang w:val="en-CA"/>
               </w:rPr>
-              <w:t xml:space="preserve"> </w:t>
-            </w:r>
-            <w:bookmarkStart w:id="0" w:name="_GoBack"/>
-            <w:bookmarkEnd w:id="0"/>
+              <w:t>A</w:t>
+            </w:r>
             <w:r>
               <w:rPr>
                 <w:rFonts w:ascii="Calibri" w:eastAsia="Calibri" w:hAnsi="Calibri" w:cs="Calibri"/>
                 <w:sz w:val="22"/>
                 <w:lang w:val="en-CA"/>
               </w:rPr>
-              <w:t>A</w:t>
+              <w:t>voided fir</w:t>
             </w:r>
             <w:r>
               <w:rPr>
@@ -2087,7 +2138,7 @@
                 <w:sz w:val="22"/>
                 <w:lang w:val="en-CA"/>
               </w:rPr>
-              <w:t>voided fir</w:t>
+              <w:t>mware version release delay three times by di</w:t>
             </w:r>
             <w:r>
               <w:rPr>
@@ -2095,7 +2146,7 @@
                 <w:sz w:val="22"/>
                 <w:lang w:val="en-CA"/>
               </w:rPr>
-              <w:t>mware version release delay three times by di</w:t>
+              <w:t>s</w:t>
             </w:r>
             <w:r>
               <w:rPr>
@@ -2103,7 +2154,7 @@
                 <w:sz w:val="22"/>
                 <w:lang w:val="en-CA"/>
               </w:rPr>
-              <w:t>s</w:t>
+              <w:t xml:space="preserve">covering </w:t>
             </w:r>
             <w:r>
               <w:rPr>
@@ -2111,7 +2162,7 @@
                 <w:sz w:val="22"/>
                 <w:lang w:val="en-CA"/>
               </w:rPr>
-              <w:t xml:space="preserve">covering </w:t>
+              <w:t>h</w:t>
             </w:r>
             <w:r>
               <w:rPr>
@@ -2119,7 +2170,7 @@
                 <w:sz w:val="22"/>
                 <w:lang w:val="en-CA"/>
               </w:rPr>
-              <w:t>h</w:t>
+              <w:t>igh prio</w:t>
             </w:r>
             <w:r>
               <w:rPr>
@@ -2127,7 +2178,7 @@
                 <w:sz w:val="22"/>
                 <w:lang w:val="en-CA"/>
               </w:rPr>
-              <w:t>igh prio</w:t>
+              <w:t>r</w:t>
             </w:r>
             <w:r>
               <w:rPr>
@@ -2135,7 +2186,7 @@
                 <w:sz w:val="22"/>
                 <w:lang w:val="en-CA"/>
               </w:rPr>
-              <w:t>r</w:t>
+              <w:t>ity issues</w:t>
             </w:r>
             <w:r>
               <w:rPr>
@@ -2143,7 +2194,7 @@
                 <w:sz w:val="22"/>
                 <w:lang w:val="en-CA"/>
               </w:rPr>
-              <w:t>ity issues</w:t>
+              <w:t xml:space="preserve"> with ove</w:t>
             </w:r>
             <w:r>
               <w:rPr>
@@ -2151,15 +2202,7 @@
                 <w:sz w:val="22"/>
                 <w:lang w:val="en-CA"/>
               </w:rPr>
-              <w:t xml:space="preserve"> with ove</w:t>
-            </w:r>
-            <w:r>
-              <w:rPr>
-                <w:rFonts w:ascii="Calibri" w:eastAsia="Calibri" w:hAnsi="Calibri" w:cs="Calibri"/>
-                <w:sz w:val="22"/>
-                <w:lang w:val="en-CA"/>
-              </w:rPr>
-              <w:t>r 4</w:t>
+              <w:t>r four</w:t>
             </w:r>
             <w:r>
               <w:rPr>
@@ -2348,14 +2391,14 @@
                 <w:sz w:val="22"/>
                 <w:lang w:val="en-CA"/>
               </w:rPr>
-              <w:t xml:space="preserve"> authentication…</w:t>
-            </w:r>
-            <w:r>
-              <w:rPr>
-                <w:sz w:val="22"/>
-                <w:lang w:val="en-CA"/>
-              </w:rPr>
-              <w:t xml:space="preserve"> etc</w:t>
+              <w:t xml:space="preserve"> authentication</w:t>
+            </w:r>
+            <w:r>
+              <w:rPr>
+                <w:sz w:val="22"/>
+                <w:lang w:val="en-CA"/>
+              </w:rPr>
+              <w:t>, and related technologies</w:t>
             </w:r>
             <w:r>
               <w:rPr>
@@ -2413,11 +2456,18 @@
             </w:r>
             <w:r>
               <w:rPr>
+                <w:sz w:val="22"/>
+                <w:lang w:val="en-CA"/>
+              </w:rPr>
+              <w:t>nine</w:t>
+            </w:r>
+            <w:r>
+              <w:rPr>
                 <w:rFonts w:hint="eastAsia"/>
                 <w:sz w:val="22"/>
                 <w:lang w:val="en-CA"/>
               </w:rPr>
-              <w:t>9 projects</w:t>
+              <w:t xml:space="preserve"> projects</w:t>
             </w:r>
             <w:r>
               <w:rPr>
@@ -2791,7 +2841,35 @@
                 <w:sz w:val="22"/>
                 <w:lang w:val="en-CA"/>
               </w:rPr>
-              <w:t xml:space="preserve"> with a team of 6 engineers and 1 product </w:t>
+              <w:t xml:space="preserve"> with a team of </w:t>
+            </w:r>
+            <w:r>
+              <w:rPr>
+                <w:sz w:val="22"/>
+                <w:lang w:val="en-CA"/>
+              </w:rPr>
+              <w:t>six</w:t>
+            </w:r>
+            <w:r>
+              <w:rPr>
+                <w:sz w:val="22"/>
+                <w:lang w:val="en-CA"/>
+              </w:rPr>
+              <w:t xml:space="preserve"> engineers and </w:t>
+            </w:r>
+            <w:r>
+              <w:rPr>
+                <w:sz w:val="22"/>
+                <w:lang w:val="en-CA"/>
+              </w:rPr>
+              <w:t>one</w:t>
+            </w:r>
+            <w:r>
+              <w:rPr>
+                <w:sz w:val="22"/>
+                <w:lang w:val="en-CA"/>
+              </w:rPr>
+              <w:t xml:space="preserve"> product </w:t>
             </w:r>
             <w:r>
               <w:rPr>
@@ -3380,7 +3458,14 @@
                 <w:sz w:val="22"/>
                 <w:lang w:val="en-CA"/>
               </w:rPr>
-              <w:t>significant amount of bugs from</w:t>
+              <w:t>significant amount of issue</w:t>
+            </w:r>
+            <w:r>
+              <w:rPr>
+                <w:sz w:val="22"/>
+                <w:lang w:val="en-CA"/>
+              </w:rPr>
+              <w:t>s from</w:t>
             </w:r>
             <w:r>
               <w:rPr>
@@ -3893,7 +3978,7 @@
           <w:b/>
           <w:szCs w:val="24"/>
         </w:rPr>
-        <w:t>Q4 2020 Quart</w:t>
+        <w:t>May 2019</w:t>
       </w:r>
       <w:r>
         <w:rPr>
@@ -3901,7 +3986,15 @@
           <w:b/>
           <w:szCs w:val="24"/>
         </w:rPr>
-        <w:t>erly</w:t>
+        <w:t xml:space="preserve"> </w:t>
+      </w:r>
+      <w:r>
+        <w:rPr>
+          <w:rFonts w:cstheme="minorHAnsi"/>
+          <w:b/>
+          <w:szCs w:val="24"/>
+        </w:rPr>
+        <w:t>Spot</w:t>
       </w:r>
       <w:r>
         <w:rPr>
@@ -3966,7 +4059,315 @@
           <w:rFonts w:cstheme="minorHAnsi"/>
           <w:sz w:val="22"/>
         </w:rPr>
+        <w:t xml:space="preserve">Excellent contribution to make </w:t>
+      </w:r>
+      <w:proofErr w:type="spellStart"/>
+      <w:r>
+        <w:rPr>
+          <w:rFonts w:cstheme="minorHAnsi"/>
+          <w:sz w:val="22"/>
+        </w:rPr>
+        <w:t>landgrab</w:t>
+      </w:r>
+      <w:proofErr w:type="spellEnd"/>
+      <w:r>
+        <w:rPr>
+          <w:rFonts w:cstheme="minorHAnsi"/>
+          <w:sz w:val="22"/>
+        </w:rPr>
+        <w:t xml:space="preserve"> produces release on time with high quality</w:t>
+      </w:r>
+      <w:r>
+        <w:rPr>
+          <w:rFonts w:cstheme="minorHAnsi"/>
+          <w:sz w:val="22"/>
+        </w:rPr>
+        <w:t>.</w:t>
+      </w:r>
+      <w:r>
+        <w:rPr>
+          <w:rFonts w:cstheme="minorHAnsi"/>
+          <w:color w:val="FF0000"/>
+          <w:sz w:val="22"/>
+        </w:rPr>
+        <w:tab/>
+      </w:r>
+      <w:r>
+        <w:rPr>
+          <w:rFonts w:cstheme="minorHAnsi"/>
+          <w:sz w:val="20"/>
+          <w:szCs w:val="20"/>
+        </w:rPr>
+        <w:tab/>
+      </w:r>
+    </w:p>
+    <w:p>
+      <w:pPr>
+        <w:autoSpaceDE w:val="0"/>
+        <w:autoSpaceDN w:val="0"/>
+        <w:adjustRightInd w:val="0"/>
+        <w:spacing w:line="240" w:lineRule="exact"/>
+        <w:rPr>
+          <w:rFonts w:cstheme="minorHAnsi" w:hint="eastAsia"/>
+          <w:sz w:val="20"/>
+          <w:szCs w:val="20"/>
+        </w:rPr>
+      </w:pPr>
+    </w:p>
+    <w:p>
+      <w:pPr>
+        <w:autoSpaceDE w:val="0"/>
+        <w:autoSpaceDN w:val="0"/>
+        <w:adjustRightInd w:val="0"/>
+        <w:spacing w:line="240" w:lineRule="exact"/>
+        <w:rPr>
+          <w:rFonts w:cstheme="minorHAnsi"/>
+          <w:b/>
+          <w:sz w:val="22"/>
+        </w:rPr>
+      </w:pPr>
+      <w:r>
+        <w:rPr>
+          <w:rFonts w:cstheme="minorHAnsi"/>
+          <w:b/>
+          <w:szCs w:val="24"/>
+        </w:rPr>
+        <w:t>Q4 2020 Quart</w:t>
+      </w:r>
+      <w:r>
+        <w:rPr>
+          <w:rFonts w:cstheme="minorHAnsi"/>
+          <w:b/>
+          <w:szCs w:val="24"/>
+        </w:rPr>
+        <w:t>erly</w:t>
+      </w:r>
+      <w:r>
+        <w:rPr>
+          <w:rFonts w:cstheme="minorHAnsi"/>
+          <w:b/>
+          <w:szCs w:val="24"/>
+        </w:rPr>
+        <w:t xml:space="preserve"> Award</w:t>
+      </w:r>
+      <w:r>
+        <w:rPr>
+          <w:rFonts w:cstheme="minorHAnsi"/>
+          <w:sz w:val="28"/>
+          <w:szCs w:val="24"/>
+        </w:rPr>
+        <w:t xml:space="preserve"> </w:t>
+      </w:r>
+      <w:r>
+        <w:rPr>
+          <w:rFonts w:cstheme="minorHAnsi"/>
+        </w:rPr>
+        <w:t xml:space="preserve">– </w:t>
+      </w:r>
+      <w:r>
+        <w:rPr>
+          <w:rFonts w:cstheme="minorHAnsi" w:hint="eastAsia"/>
+        </w:rPr>
+        <w:t>Barco</w:t>
+      </w:r>
+      <w:r>
+        <w:rPr>
+          <w:rFonts w:cstheme="minorHAnsi"/>
+        </w:rPr>
+        <w:t xml:space="preserve"> N.V.</w:t>
+      </w:r>
+      <w:r>
+        <w:rPr>
+          <w:rFonts w:cstheme="minorHAnsi"/>
+        </w:rPr>
+        <w:tab/>
+      </w:r>
+    </w:p>
+    <w:p>
+      <w:pPr>
+        <w:pStyle w:val="a4"/>
+        <w:numPr>
+          <w:ilvl w:val="0"/>
+          <w:numId w:val="1"/>
+        </w:numPr>
+        <w:autoSpaceDE w:val="0"/>
+        <w:autoSpaceDN w:val="0"/>
+        <w:adjustRightInd w:val="0"/>
+        <w:spacing w:line="240" w:lineRule="exact"/>
+        <w:rPr>
+          <w:rFonts w:cstheme="minorHAnsi"/>
+          <w:sz w:val="20"/>
+          <w:szCs w:val="20"/>
+        </w:rPr>
+      </w:pPr>
+      <w:r>
+        <w:rPr>
+          <w:rFonts w:cstheme="minorHAnsi"/>
+          <w:sz w:val="22"/>
+        </w:rPr>
         <w:t>Outstanding performance above and beyond the scope of roles and responsibility on Casio Project.</w:t>
+      </w:r>
+      <w:r>
+        <w:rPr>
+          <w:rFonts w:cstheme="minorHAnsi"/>
+          <w:color w:val="FF0000"/>
+          <w:sz w:val="22"/>
+        </w:rPr>
+        <w:tab/>
+      </w:r>
+      <w:r>
+        <w:rPr>
+          <w:rFonts w:cstheme="minorHAnsi"/>
+          <w:sz w:val="20"/>
+          <w:szCs w:val="20"/>
+        </w:rPr>
+        <w:tab/>
+      </w:r>
+    </w:p>
+    <w:p>
+      <w:pPr>
+        <w:autoSpaceDE w:val="0"/>
+        <w:autoSpaceDN w:val="0"/>
+        <w:adjustRightInd w:val="0"/>
+        <w:spacing w:line="240" w:lineRule="exact"/>
+        <w:rPr>
+          <w:rFonts w:cstheme="minorHAnsi" w:hint="eastAsia"/>
+          <w:sz w:val="20"/>
+          <w:szCs w:val="20"/>
+        </w:rPr>
+      </w:pPr>
+    </w:p>
+    <w:p>
+      <w:pPr>
+        <w:autoSpaceDE w:val="0"/>
+        <w:autoSpaceDN w:val="0"/>
+        <w:adjustRightInd w:val="0"/>
+        <w:spacing w:line="240" w:lineRule="exact"/>
+        <w:rPr>
+          <w:rFonts w:cstheme="minorHAnsi"/>
+          <w:b/>
+          <w:sz w:val="22"/>
+        </w:rPr>
+      </w:pPr>
+      <w:r>
+        <w:rPr>
+          <w:rFonts w:cstheme="minorHAnsi"/>
+          <w:b/>
+          <w:szCs w:val="24"/>
+        </w:rPr>
+        <w:t>March</w:t>
+      </w:r>
+      <w:r>
+        <w:rPr>
+          <w:rFonts w:cstheme="minorHAnsi"/>
+          <w:b/>
+          <w:szCs w:val="24"/>
+        </w:rPr>
+        <w:t xml:space="preserve"> 2022</w:t>
+      </w:r>
+      <w:r>
+        <w:rPr>
+          <w:rFonts w:cstheme="minorHAnsi"/>
+          <w:b/>
+          <w:szCs w:val="24"/>
+        </w:rPr>
+        <w:t xml:space="preserve"> </w:t>
+      </w:r>
+      <w:r>
+        <w:rPr>
+          <w:rFonts w:cstheme="minorHAnsi"/>
+          <w:b/>
+          <w:szCs w:val="24"/>
+        </w:rPr>
+        <w:t>Spot</w:t>
+      </w:r>
+      <w:r>
+        <w:rPr>
+          <w:rFonts w:cstheme="minorHAnsi"/>
+          <w:b/>
+          <w:szCs w:val="24"/>
+        </w:rPr>
+        <w:t xml:space="preserve"> Award</w:t>
+      </w:r>
+      <w:r>
+        <w:rPr>
+          <w:rFonts w:cstheme="minorHAnsi"/>
+          <w:sz w:val="28"/>
+          <w:szCs w:val="24"/>
+        </w:rPr>
+        <w:t xml:space="preserve"> </w:t>
+      </w:r>
+      <w:bookmarkStart w:id="0" w:name="_GoBack"/>
+      <w:r>
+        <w:rPr>
+          <w:rFonts w:cstheme="minorHAnsi"/>
+        </w:rPr>
+        <w:t xml:space="preserve">– </w:t>
+      </w:r>
+      <w:bookmarkEnd w:id="0"/>
+      <w:r>
+        <w:rPr>
+          <w:rFonts w:cstheme="minorHAnsi" w:hint="eastAsia"/>
+        </w:rPr>
+        <w:t>Barco</w:t>
+      </w:r>
+      <w:r>
+        <w:rPr>
+          <w:rFonts w:cstheme="minorHAnsi"/>
+        </w:rPr>
+        <w:t xml:space="preserve"> N.V.</w:t>
+      </w:r>
+      <w:r>
+        <w:rPr>
+          <w:rFonts w:cstheme="minorHAnsi"/>
+        </w:rPr>
+        <w:tab/>
+      </w:r>
+    </w:p>
+    <w:p>
+      <w:pPr>
+        <w:pStyle w:val="a4"/>
+        <w:numPr>
+          <w:ilvl w:val="0"/>
+          <w:numId w:val="1"/>
+        </w:numPr>
+        <w:autoSpaceDE w:val="0"/>
+        <w:autoSpaceDN w:val="0"/>
+        <w:adjustRightInd w:val="0"/>
+        <w:spacing w:line="240" w:lineRule="exact"/>
+        <w:rPr>
+          <w:rFonts w:cstheme="minorHAnsi"/>
+          <w:sz w:val="20"/>
+          <w:szCs w:val="20"/>
+        </w:rPr>
+      </w:pPr>
+      <w:r>
+        <w:rPr>
+          <w:rFonts w:cstheme="minorHAnsi"/>
+          <w:sz w:val="22"/>
+        </w:rPr>
+        <w:t>Big efforts and dedication to making</w:t>
+      </w:r>
+      <w:r>
+        <w:rPr>
+          <w:rFonts w:cstheme="minorHAnsi"/>
+          <w:sz w:val="22"/>
+        </w:rPr>
+        <w:t xml:space="preserve"> C</w:t>
+      </w:r>
+      <w:r>
+        <w:rPr>
+          <w:rFonts w:cstheme="minorHAnsi"/>
+          <w:sz w:val="22"/>
+        </w:rPr>
+        <w:t>hrome Extension Application available</w:t>
+      </w:r>
+      <w:r>
+        <w:rPr>
+          <w:rFonts w:cstheme="minorHAnsi"/>
+          <w:sz w:val="22"/>
+        </w:rPr>
+        <w:t>.</w:t>
       </w:r>
       <w:r>
         <w:rPr>
@@ -4371,23 +4772,7 @@
           <w:sz w:val="22"/>
           <w:szCs w:val="20"/>
         </w:rPr>
-        <w:t>head</w:t>
-      </w:r>
-      <w:r>
-        <w:rPr>
-          <w:rFonts w:cstheme="minorHAnsi"/>
-          <w:sz w:val="22"/>
-          <w:szCs w:val="20"/>
-        </w:rPr>
-        <w:t>-</w:t>
-      </w:r>
-      <w:r>
-        <w:rPr>
-          <w:rFonts w:cstheme="minorHAnsi"/>
-          <w:sz w:val="22"/>
-          <w:szCs w:val="20"/>
-        </w:rPr>
-        <w:t>quarter</w:t>
+        <w:t>corporation main office</w:t>
       </w:r>
       <w:r>
         <w:rPr>
@@ -4849,14 +5234,14 @@
           <w:rFonts w:cstheme="minorHAnsi"/>
           <w:sz w:val="22"/>
         </w:rPr>
-        <w:t>n</w:t>
-      </w:r>
-      <w:r>
-        <w:rPr>
-          <w:rFonts w:cstheme="minorHAnsi"/>
-          <w:sz w:val="22"/>
-        </w:rPr>
-        <w:t xml:space="preserve"> enthusiastic volleyball team player, mainly responsible for planning </w:t>
+        <w:t xml:space="preserve"> </w:t>
+      </w:r>
+      <w:r>
+        <w:rPr>
+          <w:rFonts w:cstheme="minorHAnsi"/>
+          <w:sz w:val="22"/>
+        </w:rPr>
+        <w:t xml:space="preserve">volleyball team player, mainly responsible for planning </w:t>
       </w:r>
       <w:r>
         <w:rPr>
@@ -4972,7 +5357,14 @@
           <w:rFonts w:cstheme="minorHAnsi"/>
           <w:sz w:val="22"/>
         </w:rPr>
-        <w:t xml:space="preserve">Managed </w:t>
+        <w:t>Effectively m</w:t>
+      </w:r>
+      <w:r>
+        <w:rPr>
+          <w:rFonts w:cstheme="minorHAnsi"/>
+          <w:sz w:val="22"/>
+        </w:rPr>
+        <w:t xml:space="preserve">anaged </w:t>
       </w:r>
       <w:r>
         <w:rPr>
@@ -4986,14 +5378,28 @@
           <w:rFonts w:cstheme="minorHAnsi"/>
           <w:sz w:val="22"/>
         </w:rPr>
-        <w:t xml:space="preserve"> fund effectively</w:t>
-      </w:r>
-      <w:r>
-        <w:rPr>
-          <w:rFonts w:cstheme="minorHAnsi"/>
-          <w:sz w:val="22"/>
-        </w:rPr>
-        <w:t xml:space="preserve"> by</w:t>
+        <w:t xml:space="preserve"> fund</w:t>
+      </w:r>
+      <w:r>
+        <w:rPr>
+          <w:rFonts w:cstheme="minorHAnsi"/>
+          <w:sz w:val="22"/>
+        </w:rPr>
+        <w:t>s</w:t>
+      </w:r>
+      <w:r>
+        <w:rPr>
+          <w:rFonts w:cstheme="minorHAnsi"/>
+          <w:sz w:val="22"/>
+        </w:rPr>
+        <w:t xml:space="preserve"> </w:t>
+      </w:r>
+      <w:r>
+        <w:rPr>
+          <w:rFonts w:cstheme="minorHAnsi"/>
+          <w:sz w:val="22"/>
+        </w:rPr>
+        <w:t>and</w:t>
       </w:r>
       <w:r>
         <w:rPr>
@@ -5007,7 +5413,14 @@
           <w:rFonts w:cstheme="minorHAnsi"/>
           <w:sz w:val="22"/>
         </w:rPr>
-        <w:t xml:space="preserve">ing </w:t>
+        <w:t>ed</w:t>
+      </w:r>
+      <w:r>
+        <w:rPr>
+          <w:rFonts w:cstheme="minorHAnsi"/>
+          <w:sz w:val="22"/>
+        </w:rPr>
+        <w:t xml:space="preserve"> </w:t>
       </w:r>
       <w:r>
         <w:rPr>
@@ -5022,6 +5435,13 @@
           <w:sz w:val="22"/>
         </w:rPr>
         <w:t xml:space="preserve"> TWD</w:t>
+      </w:r>
+      <w:r>
+        <w:rPr>
+          <w:rFonts w:cstheme="minorHAnsi"/>
+          <w:sz w:val="22"/>
+        </w:rPr>
+        <w:t xml:space="preserve"> compared to previous years</w:t>
       </w:r>
       <w:r>
         <w:rPr>
@@ -5141,7 +5561,7 @@
           <w:rPr>
             <w:noProof/>
           </w:rPr>
-          <w:t>1</w:t>
+          <w:t>2</w:t>
         </w:r>
         <w:r>
           <w:rPr>

</xml_diff>

<commit_message>
HP no need to upload the Cover Letter; Add 2 Spot Award; Unify the format; Small change
Small changes in resume:
- missing one word in [Summary of Qualification] -  ...who "works" effectively with other teams...
- [Experience & Achievements]-2018   satisfactions 去掉s > satisfaction。
当satisfaction作为满意、满足的抽象意思时是不可数的。当作为满意的事、乐事时是可数的。
- Unify from " – " to " | " at subheading  in [Awards] and [Leadership]
</commit_message>
<xml_diff>
--- a/QA_resume_Jill_Niu.docx
+++ b/QA_resume_Jill_Niu.docx
@@ -691,6 +691,13 @@
           <w:sz w:val="22"/>
         </w:rPr>
         <w:t xml:space="preserve">who </w:t>
+      </w:r>
+      <w:r>
+        <w:rPr>
+          <w:rFonts w:cstheme="minorHAnsi"/>
+          <w:sz w:val="22"/>
+        </w:rPr>
+        <w:t xml:space="preserve">works </w:t>
       </w:r>
       <w:r>
         <w:rPr>
@@ -3286,14 +3293,16 @@
               <w:rPr>
                 <w:sz w:val="22"/>
               </w:rPr>
-              <w:t xml:space="preserve"> and satisfaction</w:t>
-            </w:r>
-            <w:r>
-              <w:rPr>
-                <w:sz w:val="22"/>
-              </w:rPr>
-              <w:t>s</w:t>
-            </w:r>
+              <w:t xml:space="preserve"> and </w:t>
+            </w:r>
+            <w:r>
+              <w:rPr>
+                <w:sz w:val="22"/>
+              </w:rPr>
+              <w:t>satisfaction</w:t>
+            </w:r>
+            <w:bookmarkStart w:id="0" w:name="_GoBack"/>
+            <w:bookmarkEnd w:id="0"/>
             <w:r>
               <w:rPr>
                 <w:sz w:val="22"/>
@@ -4007,16 +4016,11 @@
       <w:r>
         <w:rPr>
           <w:rFonts w:cstheme="minorHAnsi"/>
-          <w:sz w:val="28"/>
-          <w:szCs w:val="24"/>
-        </w:rPr>
-        <w:t xml:space="preserve"> </w:t>
-      </w:r>
-      <w:r>
-        <w:rPr>
-          <w:rFonts w:cstheme="minorHAnsi"/>
-        </w:rPr>
-        <w:t xml:space="preserve">– </w:t>
+          <w:b/>
+          <w:bCs/>
+          <w:szCs w:val="24"/>
+        </w:rPr>
+        <w:t xml:space="preserve"> | </w:t>
       </w:r>
       <w:r>
         <w:rPr>
@@ -4108,7 +4112,7 @@
         <w:adjustRightInd w:val="0"/>
         <w:spacing w:line="240" w:lineRule="exact"/>
         <w:rPr>
-          <w:rFonts w:cstheme="minorHAnsi" w:hint="eastAsia"/>
+          <w:rFonts w:cstheme="minorHAnsi"/>
           <w:sz w:val="20"/>
           <w:szCs w:val="20"/>
         </w:rPr>
@@ -4153,16 +4157,11 @@
       <w:r>
         <w:rPr>
           <w:rFonts w:cstheme="minorHAnsi"/>
-          <w:sz w:val="28"/>
-          <w:szCs w:val="24"/>
-        </w:rPr>
-        <w:t xml:space="preserve"> </w:t>
-      </w:r>
-      <w:r>
-        <w:rPr>
-          <w:rFonts w:cstheme="minorHAnsi"/>
-        </w:rPr>
-        <w:t xml:space="preserve">– </w:t>
+          <w:b/>
+          <w:bCs/>
+          <w:szCs w:val="24"/>
+        </w:rPr>
+        <w:t xml:space="preserve"> | </w:t>
       </w:r>
       <w:r>
         <w:rPr>
@@ -4231,7 +4230,7 @@
         <w:adjustRightInd w:val="0"/>
         <w:spacing w:line="240" w:lineRule="exact"/>
         <w:rPr>
-          <w:rFonts w:cstheme="minorHAnsi" w:hint="eastAsia"/>
+          <w:rFonts w:cstheme="minorHAnsi"/>
           <w:sz w:val="20"/>
           <w:szCs w:val="20"/>
         </w:rPr>
@@ -4292,19 +4291,12 @@
       <w:r>
         <w:rPr>
           <w:rFonts w:cstheme="minorHAnsi"/>
-          <w:sz w:val="28"/>
-          <w:szCs w:val="24"/>
-        </w:rPr>
-        <w:t xml:space="preserve"> </w:t>
-      </w:r>
-      <w:bookmarkStart w:id="0" w:name="_GoBack"/>
-      <w:r>
-        <w:rPr>
-          <w:rFonts w:cstheme="minorHAnsi"/>
-        </w:rPr>
-        <w:t xml:space="preserve">– </w:t>
-      </w:r>
-      <w:bookmarkEnd w:id="0"/>
+          <w:b/>
+          <w:bCs/>
+          <w:szCs w:val="24"/>
+        </w:rPr>
+        <w:t xml:space="preserve"> | </w:t>
+      </w:r>
       <w:r>
         <w:rPr>
           <w:rFonts w:cstheme="minorHAnsi" w:hint="eastAsia"/>
@@ -4504,16 +4496,11 @@
       <w:r>
         <w:rPr>
           <w:rFonts w:cstheme="minorHAnsi"/>
-          <w:sz w:val="28"/>
-          <w:szCs w:val="24"/>
-        </w:rPr>
-        <w:t xml:space="preserve"> </w:t>
-      </w:r>
-      <w:r>
-        <w:rPr>
-          <w:rFonts w:cstheme="minorHAnsi"/>
-        </w:rPr>
-        <w:t xml:space="preserve">– </w:t>
+          <w:b/>
+          <w:bCs/>
+          <w:szCs w:val="24"/>
+        </w:rPr>
+        <w:t xml:space="preserve"> | </w:t>
       </w:r>
       <w:r>
         <w:rPr>
@@ -4853,16 +4840,17 @@
       <w:r>
         <w:rPr>
           <w:rFonts w:cstheme="minorHAnsi"/>
-          <w:sz w:val="28"/>
-          <w:szCs w:val="24"/>
-        </w:rPr>
-        <w:t xml:space="preserve"> </w:t>
-      </w:r>
-      <w:r>
-        <w:rPr>
-          <w:rFonts w:cstheme="minorHAnsi"/>
-        </w:rPr>
-        <w:t xml:space="preserve">– Shih </w:t>
+          <w:b/>
+          <w:bCs/>
+          <w:szCs w:val="24"/>
+        </w:rPr>
+        <w:t xml:space="preserve"> | </w:t>
+      </w:r>
+      <w:r>
+        <w:rPr>
+          <w:rFonts w:cstheme="minorHAnsi"/>
+        </w:rPr>
+        <w:t xml:space="preserve">Shih </w:t>
       </w:r>
       <w:proofErr w:type="spellStart"/>
       <w:r>
@@ -5132,16 +5120,17 @@
       <w:r>
         <w:rPr>
           <w:rFonts w:cstheme="minorHAnsi"/>
-          <w:sz w:val="28"/>
-          <w:szCs w:val="24"/>
-        </w:rPr>
-        <w:t xml:space="preserve"> </w:t>
-      </w:r>
-      <w:r>
-        <w:rPr>
-          <w:rFonts w:cstheme="minorHAnsi"/>
-        </w:rPr>
-        <w:t xml:space="preserve">– Shih </w:t>
+          <w:b/>
+          <w:bCs/>
+          <w:szCs w:val="24"/>
+        </w:rPr>
+        <w:t xml:space="preserve"> | </w:t>
+      </w:r>
+      <w:r>
+        <w:rPr>
+          <w:rFonts w:cstheme="minorHAnsi"/>
+        </w:rPr>
+        <w:t xml:space="preserve">Shih </w:t>
       </w:r>
       <w:proofErr w:type="spellStart"/>
       <w:r>

</xml_diff>